<commit_message>
updated spring boot port number
</commit_message>
<xml_diff>
--- a/Travel API Design Document.docx
+++ b/Travel API Design Document.docx
@@ -2512,17 +2512,7 @@
           <w:sz w:val="20"/>
           <w:szCs w:val="20"/>
         </w:rPr>
-        <w:t>mentioned date which is appli</w:t>
-      </w:r>
-      <w:bookmarkStart w:id="0" w:name="_GoBack"/>
-      <w:bookmarkEnd w:id="0"/>
-      <w:r>
-        <w:rPr>
-          <w:rFonts w:ascii="Century Gothic" w:hAnsi="Century Gothic"/>
-          <w:sz w:val="20"/>
-          <w:szCs w:val="20"/>
-        </w:rPr>
-        <w:t xml:space="preserve">cable or valid to display along with    fares in fare search screen </w:t>
+        <w:t xml:space="preserve">mentioned date which is applicable or valid to display along with    fares in fare search screen </w:t>
       </w:r>
     </w:p>
     <w:p>
@@ -4754,67 +4744,63 @@
           <w:noProof/>
         </w:rPr>
       </w:pPr>
-    </w:p>
-    <w:p/>
-    <w:p>
-      <w:pPr>
-        <w:rPr>
-          <w:rFonts w:ascii="Century Gothic" w:hAnsi="Century Gothic"/>
-          <w:b/>
-          <w:sz w:val="20"/>
-          <w:szCs w:val="20"/>
-        </w:rPr>
-      </w:pPr>
-    </w:p>
-    <w:p>
-      <w:pPr>
-        <w:rPr>
-          <w:rFonts w:ascii="Century Gothic" w:hAnsi="Century Gothic"/>
-          <w:b/>
-          <w:sz w:val="20"/>
-          <w:szCs w:val="20"/>
-        </w:rPr>
-      </w:pPr>
-    </w:p>
-    <w:p>
-      <w:pPr>
-        <w:rPr>
-          <w:rFonts w:ascii="Century Gothic" w:hAnsi="Century Gothic"/>
-          <w:b/>
-          <w:sz w:val="20"/>
-          <w:szCs w:val="20"/>
-        </w:rPr>
-      </w:pPr>
-    </w:p>
-    <w:p>
-      <w:pPr>
-        <w:rPr>
-          <w:rFonts w:ascii="Century Gothic" w:hAnsi="Century Gothic"/>
-          <w:b/>
-          <w:sz w:val="20"/>
-          <w:szCs w:val="20"/>
-        </w:rPr>
-      </w:pPr>
-    </w:p>
-    <w:p>
-      <w:pPr>
-        <w:rPr>
-          <w:rFonts w:ascii="Century Gothic" w:hAnsi="Century Gothic"/>
-          <w:b/>
-          <w:sz w:val="20"/>
-          <w:szCs w:val="20"/>
-        </w:rPr>
-      </w:pPr>
-    </w:p>
-    <w:p>
-      <w:pPr>
-        <w:rPr>
-          <w:rFonts w:ascii="Century Gothic" w:hAnsi="Century Gothic"/>
-          <w:b/>
-          <w:sz w:val="20"/>
-          <w:szCs w:val="20"/>
-        </w:rPr>
-      </w:pPr>
+      <w:r>
+        <w:rPr>
+          <w:noProof/>
+        </w:rPr>
+        <w:lastRenderedPageBreak/>
+        <w:drawing>
+          <wp:inline distT="0" distB="0" distL="0" distR="0" wp14:anchorId="0D731901" wp14:editId="17603F7E">
+            <wp:extent cx="5838825" cy="2781300"/>
+            <wp:effectExtent l="152400" t="171450" r="371475" b="361950"/>
+            <wp:docPr id="1" name="Picture 1"/>
+            <wp:cNvGraphicFramePr>
+              <a:graphicFrameLocks xmlns:a="http://schemas.openxmlformats.org/drawingml/2006/main" noChangeAspect="1"/>
+            </wp:cNvGraphicFramePr>
+            <a:graphic xmlns:a="http://schemas.openxmlformats.org/drawingml/2006/main">
+              <a:graphicData uri="http://schemas.openxmlformats.org/drawingml/2006/picture">
+                <pic:pic xmlns:pic="http://schemas.openxmlformats.org/drawingml/2006/picture">
+                  <pic:nvPicPr>
+                    <pic:cNvPr id="1" name=""/>
+                    <pic:cNvPicPr/>
+                  </pic:nvPicPr>
+                  <pic:blipFill rotWithShape="1">
+                    <a:blip r:embed="rId7"/>
+                    <a:srcRect t="9692" r="1762" b="7070"/>
+                    <a:stretch/>
+                  </pic:blipFill>
+                  <pic:spPr bwMode="auto">
+                    <a:xfrm>
+                      <a:off x="0" y="0"/>
+                      <a:ext cx="5838825" cy="2781300"/>
+                    </a:xfrm>
+                    <a:prstGeom prst="rect">
+                      <a:avLst/>
+                    </a:prstGeom>
+                    <a:ln>
+                      <a:noFill/>
+                    </a:ln>
+                    <a:effectLst>
+                      <a:outerShdw blurRad="292100" dist="139700" dir="2700000" algn="tl" rotWithShape="0">
+                        <a:srgbClr val="333333">
+                          <a:alpha val="65000"/>
+                        </a:srgbClr>
+                      </a:outerShdw>
+                    </a:effectLst>
+                    <a:extLst>
+                      <a:ext uri="{53640926-AAD7-44D8-BBD7-CCE9431645EC}">
+                        <a14:shadowObscured xmlns:a14="http://schemas.microsoft.com/office/drawing/2010/main"/>
+                      </a:ext>
+                    </a:extLst>
+                  </pic:spPr>
+                </pic:pic>
+              </a:graphicData>
+            </a:graphic>
+          </wp:inline>
+        </w:drawing>
+      </w:r>
+      <w:bookmarkStart w:id="0" w:name="_GoBack"/>
+      <w:bookmarkEnd w:id="0"/>
     </w:p>
     <w:p>
       <w:pPr>
@@ -4859,7 +4845,7 @@
                     <pic:cNvPicPr/>
                   </pic:nvPicPr>
                   <pic:blipFill rotWithShape="1">
-                    <a:blip r:embed="rId7"/>
+                    <a:blip r:embed="rId8"/>
                     <a:srcRect t="9122" b="5359"/>
                     <a:stretch/>
                   </pic:blipFill>
@@ -5110,7 +5096,7 @@
           <w:szCs w:val="20"/>
         </w:rPr>
       </w:pPr>
-      <w:hyperlink r:id="rId8" w:history="1">
+      <w:hyperlink r:id="rId9" w:history="1">
         <w:r>
           <w:rPr>
             <w:rStyle w:val="Hyperlink"/>
@@ -5137,7 +5123,6 @@
         <w:rPr>
           <w:noProof/>
         </w:rPr>
-        <w:lastRenderedPageBreak/>
         <w:drawing>
           <wp:inline distT="0" distB="0" distL="0" distR="0" wp14:anchorId="0F0E7634" wp14:editId="673C7538">
             <wp:extent cx="5943600" cy="2876550"/>
@@ -5154,7 +5139,7 @@
                     <pic:cNvPicPr/>
                   </pic:nvPicPr>
                   <pic:blipFill rotWithShape="1">
-                    <a:blip r:embed="rId9"/>
+                    <a:blip r:embed="rId10"/>
                     <a:srcRect t="9122" b="4789"/>
                     <a:stretch/>
                   </pic:blipFill>
@@ -6721,7 +6706,7 @@
 </file>
 
 <file path=customXml/itemProps1.xml><?xml version="1.0" encoding="utf-8"?>
-<ds:datastoreItem xmlns:ds="http://schemas.openxmlformats.org/officeDocument/2006/customXml" ds:itemID="{32CC21FE-8ADA-4081-93B4-42D8C7A65E6E}">
+<ds:datastoreItem xmlns:ds="http://schemas.openxmlformats.org/officeDocument/2006/customXml" ds:itemID="{93740905-187E-48D9-89FE-2D8519C26BAE}">
   <ds:schemaRefs>
     <ds:schemaRef ds:uri="http://schemas.openxmlformats.org/officeDocument/2006/bibliography"/>
   </ds:schemaRefs>

</xml_diff>